<commit_message>
added delivery of translations and version 4 of master prompt list
</commit_message>
<xml_diff>
--- a/files/waterfield/Wyndham_VUI_20200415_ES.docx
+++ b/files/waterfield/Wyndham_VUI_20200415_ES.docx
@@ -306,7 +306,7 @@
       <w:r>
         <w:fldChar w:fldCharType="separate"/>
       </w:r>
-      <w:hyperlink w:anchor="_Toc38474711" w:history="1">
+      <w:hyperlink w:anchor="_Toc38525170" w:history="1">
         <w:r>
           <w:rPr>
             <w:rStyle w:val="Hyperlink"/>
@@ -333,7 +333,7 @@
             <w:noProof/>
             <w:webHidden/>
           </w:rPr>
-          <w:instrText xml:space="preserve"> PAGEREF _Toc38474711 \h </w:instrText>
+          <w:instrText xml:space="preserve"> PAGEREF _Toc38525170 \h </w:instrText>
         </w:r>
         <w:r>
           <w:rPr>
@@ -380,7 +380,7 @@
           <w:szCs w:val="22"/>
         </w:rPr>
       </w:pPr>
-      <w:hyperlink w:anchor="_Toc38474712" w:history="1">
+      <w:hyperlink w:anchor="_Toc38525171" w:history="1">
         <w:r>
           <w:rPr>
             <w:rStyle w:val="Hyperlink"/>
@@ -407,7 +407,7 @@
             <w:noProof/>
             <w:webHidden/>
           </w:rPr>
-          <w:instrText xml:space="preserve"> PAGEREF _Toc38474712 \h </w:instrText>
+          <w:instrText xml:space="preserve"> PAGEREF _Toc38525171 \h </w:instrText>
         </w:r>
         <w:r>
           <w:rPr>
@@ -449,7 +449,7 @@
           <w:noProof/>
         </w:rPr>
       </w:pPr>
-      <w:hyperlink w:anchor="_Toc38474713" w:history="1">
+      <w:hyperlink w:anchor="_Toc38525172" w:history="1">
         <w:r>
           <w:rPr>
             <w:rStyle w:val="Hyperlink"/>
@@ -476,7 +476,7 @@
             <w:noProof/>
             <w:webHidden/>
           </w:rPr>
-          <w:instrText xml:space="preserve"> PAGEREF _Toc38474713 \h </w:instrText>
+          <w:instrText xml:space="preserve"> PAGEREF _Toc38525172 \h </w:instrText>
         </w:r>
         <w:r>
           <w:rPr>
@@ -518,7 +518,7 @@
           <w:noProof/>
         </w:rPr>
       </w:pPr>
-      <w:hyperlink w:anchor="_Toc38474714" w:history="1">
+      <w:hyperlink w:anchor="_Toc38525173" w:history="1">
         <w:r>
           <w:rPr>
             <w:rStyle w:val="Hyperlink"/>
@@ -545,7 +545,7 @@
             <w:noProof/>
             <w:webHidden/>
           </w:rPr>
-          <w:instrText xml:space="preserve"> PAGEREF _Toc38474714 \h </w:instrText>
+          <w:instrText xml:space="preserve"> PAGEREF _Toc38525173 \h </w:instrText>
         </w:r>
         <w:r>
           <w:rPr>
@@ -565,7 +565,7 @@
             <w:noProof/>
             <w:webHidden/>
           </w:rPr>
-          <w:t>3</w:t>
+          <w:t>4</w:t>
         </w:r>
         <w:r>
           <w:rPr>
@@ -592,7 +592,7 @@
           <w:szCs w:val="22"/>
         </w:rPr>
       </w:pPr>
-      <w:hyperlink w:anchor="_Toc38474715" w:history="1">
+      <w:hyperlink w:anchor="_Toc38525174" w:history="1">
         <w:r>
           <w:rPr>
             <w:rStyle w:val="Hyperlink"/>
@@ -619,7 +619,7 @@
             <w:noProof/>
             <w:webHidden/>
           </w:rPr>
-          <w:instrText xml:space="preserve"> PAGEREF _Toc38474715 \h </w:instrText>
+          <w:instrText xml:space="preserve"> PAGEREF _Toc38525174 \h </w:instrText>
         </w:r>
         <w:r>
           <w:rPr>
@@ -639,7 +639,7 @@
             <w:noProof/>
             <w:webHidden/>
           </w:rPr>
-          <w:t>3</w:t>
+          <w:t>5</w:t>
         </w:r>
         <w:r>
           <w:rPr>
@@ -661,7 +661,7 @@
           <w:noProof/>
         </w:rPr>
       </w:pPr>
-      <w:hyperlink w:anchor="_Toc38474716" w:history="1">
+      <w:hyperlink w:anchor="_Toc38525175" w:history="1">
         <w:r>
           <w:rPr>
             <w:rStyle w:val="Hyperlink"/>
@@ -688,7 +688,7 @@
             <w:noProof/>
             <w:webHidden/>
           </w:rPr>
-          <w:instrText xml:space="preserve"> PAGEREF _Toc38474716 \h </w:instrText>
+          <w:instrText xml:space="preserve"> PAGEREF _Toc38525175 \h </w:instrText>
         </w:r>
         <w:r>
           <w:rPr>
@@ -708,7 +708,7 @@
             <w:noProof/>
             <w:webHidden/>
           </w:rPr>
-          <w:t>3</w:t>
+          <w:t>5</w:t>
         </w:r>
         <w:r>
           <w:rPr>
@@ -730,7 +730,7 @@
           <w:noProof/>
         </w:rPr>
       </w:pPr>
-      <w:hyperlink w:anchor="_Toc38474717" w:history="1">
+      <w:hyperlink w:anchor="_Toc38525176" w:history="1">
         <w:r>
           <w:rPr>
             <w:rStyle w:val="Hyperlink"/>
@@ -757,7 +757,7 @@
             <w:noProof/>
             <w:webHidden/>
           </w:rPr>
-          <w:instrText xml:space="preserve"> PAGEREF _Toc38474717 \h </w:instrText>
+          <w:instrText xml:space="preserve"> PAGEREF _Toc38525176 \h </w:instrText>
         </w:r>
         <w:r>
           <w:rPr>
@@ -777,7 +777,7 @@
             <w:noProof/>
             <w:webHidden/>
           </w:rPr>
-          <w:t>3</w:t>
+          <w:t>6</w:t>
         </w:r>
         <w:r>
           <w:rPr>
@@ -799,7 +799,7 @@
           <w:noProof/>
         </w:rPr>
       </w:pPr>
-      <w:hyperlink w:anchor="_Toc38474718" w:history="1">
+      <w:hyperlink w:anchor="_Toc38525177" w:history="1">
         <w:r>
           <w:rPr>
             <w:rStyle w:val="Hyperlink"/>
@@ -826,7 +826,7 @@
             <w:noProof/>
             <w:webHidden/>
           </w:rPr>
-          <w:instrText xml:space="preserve"> PAGEREF _Toc38474718 \h </w:instrText>
+          <w:instrText xml:space="preserve"> PAGEREF _Toc38525177 \h </w:instrText>
         </w:r>
         <w:r>
           <w:rPr>
@@ -846,7 +846,7 @@
             <w:noProof/>
             <w:webHidden/>
           </w:rPr>
-          <w:t>3</w:t>
+          <w:t>7</w:t>
         </w:r>
         <w:r>
           <w:rPr>
@@ -873,7 +873,7 @@
           <w:szCs w:val="22"/>
         </w:rPr>
       </w:pPr>
-      <w:hyperlink w:anchor="_Toc38474719" w:history="1">
+      <w:hyperlink w:anchor="_Toc38525178" w:history="1">
         <w:r>
           <w:rPr>
             <w:rStyle w:val="Hyperlink"/>
@@ -900,7 +900,7 @@
             <w:noProof/>
             <w:webHidden/>
           </w:rPr>
-          <w:instrText xml:space="preserve"> PAGEREF _Toc38474719 \h </w:instrText>
+          <w:instrText xml:space="preserve"> PAGEREF _Toc38525178 \h </w:instrText>
         </w:r>
         <w:r>
           <w:rPr>
@@ -920,7 +920,7 @@
             <w:noProof/>
             <w:webHidden/>
           </w:rPr>
-          <w:t>3</w:t>
+          <w:t>8</w:t>
         </w:r>
         <w:r>
           <w:rPr>
@@ -942,7 +942,7 @@
           <w:noProof/>
         </w:rPr>
       </w:pPr>
-      <w:hyperlink w:anchor="_Toc38474720" w:history="1">
+      <w:hyperlink w:anchor="_Toc38525179" w:history="1">
         <w:r>
           <w:rPr>
             <w:rStyle w:val="Hyperlink"/>
@@ -969,7 +969,7 @@
             <w:noProof/>
             <w:webHidden/>
           </w:rPr>
-          <w:instrText xml:space="preserve"> PAGEREF _Toc38474720 \h </w:instrText>
+          <w:instrText xml:space="preserve"> PAGEREF _Toc38525179 \h </w:instrText>
         </w:r>
         <w:r>
           <w:rPr>
@@ -989,7 +989,7 @@
             <w:noProof/>
             <w:webHidden/>
           </w:rPr>
-          <w:t>3</w:t>
+          <w:t>8</w:t>
         </w:r>
         <w:r>
           <w:rPr>
@@ -1011,7 +1011,7 @@
           <w:noProof/>
         </w:rPr>
       </w:pPr>
-      <w:hyperlink w:anchor="_Toc38474721" w:history="1">
+      <w:hyperlink w:anchor="_Toc38525180" w:history="1">
         <w:r>
           <w:rPr>
             <w:rStyle w:val="Hyperlink"/>
@@ -1038,7 +1038,7 @@
             <w:noProof/>
             <w:webHidden/>
           </w:rPr>
-          <w:instrText xml:space="preserve"> PAGEREF _Toc38474721 \h </w:instrText>
+          <w:instrText xml:space="preserve"> PAGEREF _Toc38525180 \h </w:instrText>
         </w:r>
         <w:r>
           <w:rPr>
@@ -1058,7 +1058,7 @@
             <w:noProof/>
             <w:webHidden/>
           </w:rPr>
-          <w:t>3</w:t>
+          <w:t>9</w:t>
         </w:r>
         <w:r>
           <w:rPr>
@@ -1080,7 +1080,7 @@
           <w:noProof/>
         </w:rPr>
       </w:pPr>
-      <w:hyperlink w:anchor="_Toc38474722" w:history="1">
+      <w:hyperlink w:anchor="_Toc38525181" w:history="1">
         <w:r>
           <w:rPr>
             <w:rStyle w:val="Hyperlink"/>
@@ -1107,7 +1107,7 @@
             <w:noProof/>
             <w:webHidden/>
           </w:rPr>
-          <w:instrText xml:space="preserve"> PAGEREF _Toc38474722 \h </w:instrText>
+          <w:instrText xml:space="preserve"> PAGEREF _Toc38525181 \h </w:instrText>
         </w:r>
         <w:r>
           <w:rPr>
@@ -1127,7 +1127,7 @@
             <w:noProof/>
             <w:webHidden/>
           </w:rPr>
-          <w:t>3</w:t>
+          <w:t>10</w:t>
         </w:r>
         <w:r>
           <w:rPr>
@@ -1149,7 +1149,7 @@
           <w:noProof/>
         </w:rPr>
       </w:pPr>
-      <w:hyperlink w:anchor="_Toc38474723" w:history="1">
+      <w:hyperlink w:anchor="_Toc38525182" w:history="1">
         <w:r>
           <w:rPr>
             <w:rStyle w:val="Hyperlink"/>
@@ -1176,7 +1176,7 @@
             <w:noProof/>
             <w:webHidden/>
           </w:rPr>
-          <w:instrText xml:space="preserve"> PAGEREF _Toc38474723 \h </w:instrText>
+          <w:instrText xml:space="preserve"> PAGEREF _Toc38525182 \h </w:instrText>
         </w:r>
         <w:r>
           <w:rPr>
@@ -1196,7 +1196,7 @@
             <w:noProof/>
             <w:webHidden/>
           </w:rPr>
-          <w:t>3</w:t>
+          <w:t>11</w:t>
         </w:r>
         <w:r>
           <w:rPr>
@@ -1218,7 +1218,7 @@
           <w:noProof/>
         </w:rPr>
       </w:pPr>
-      <w:hyperlink w:anchor="_Toc38474724" w:history="1">
+      <w:hyperlink w:anchor="_Toc38525183" w:history="1">
         <w:r>
           <w:rPr>
             <w:rStyle w:val="Hyperlink"/>
@@ -1245,7 +1245,7 @@
             <w:noProof/>
             <w:webHidden/>
           </w:rPr>
-          <w:instrText xml:space="preserve"> PAGEREF _Toc38474724 \h </w:instrText>
+          <w:instrText xml:space="preserve"> PAGEREF _Toc38525183 \h </w:instrText>
         </w:r>
         <w:r>
           <w:rPr>
@@ -1265,7 +1265,7 @@
             <w:noProof/>
             <w:webHidden/>
           </w:rPr>
-          <w:t>3</w:t>
+          <w:t>12</w:t>
         </w:r>
         <w:r>
           <w:rPr>
@@ -1287,7 +1287,7 @@
           <w:noProof/>
         </w:rPr>
       </w:pPr>
-      <w:hyperlink w:anchor="_Toc38474725" w:history="1">
+      <w:hyperlink w:anchor="_Toc38525184" w:history="1">
         <w:r>
           <w:rPr>
             <w:rStyle w:val="Hyperlink"/>
@@ -1314,7 +1314,7 @@
             <w:noProof/>
             <w:webHidden/>
           </w:rPr>
-          <w:instrText xml:space="preserve"> PAGEREF _Toc38474725 \h </w:instrText>
+          <w:instrText xml:space="preserve"> PAGEREF _Toc38525184 \h </w:instrText>
         </w:r>
         <w:r>
           <w:rPr>
@@ -1334,7 +1334,7 @@
             <w:noProof/>
             <w:webHidden/>
           </w:rPr>
-          <w:t>3</w:t>
+          <w:t>13</w:t>
         </w:r>
         <w:r>
           <w:rPr>
@@ -1356,7 +1356,7 @@
           <w:noProof/>
         </w:rPr>
       </w:pPr>
-      <w:hyperlink w:anchor="_Toc38474726" w:history="1">
+      <w:hyperlink w:anchor="_Toc38525185" w:history="1">
         <w:r>
           <w:rPr>
             <w:rStyle w:val="Hyperlink"/>
@@ -1383,7 +1383,7 @@
             <w:noProof/>
             <w:webHidden/>
           </w:rPr>
-          <w:instrText xml:space="preserve"> PAGEREF _Toc38474726 \h </w:instrText>
+          <w:instrText xml:space="preserve"> PAGEREF _Toc38525185 \h </w:instrText>
         </w:r>
         <w:r>
           <w:rPr>
@@ -1403,7 +1403,7 @@
             <w:noProof/>
             <w:webHidden/>
           </w:rPr>
-          <w:t>3</w:t>
+          <w:t>14</w:t>
         </w:r>
         <w:r>
           <w:rPr>
@@ -1425,13 +1425,13 @@
           <w:noProof/>
         </w:rPr>
       </w:pPr>
-      <w:hyperlink w:anchor="_Toc38474727" w:history="1">
+      <w:hyperlink w:anchor="_Toc38525186" w:history="1">
         <w:r>
           <w:rPr>
             <w:rStyle w:val="Hyperlink"/>
             <w:noProof/>
           </w:rPr>
-          <w:t>320_ChangeMenu</w:t>
+          <w:t>0320_ChangeMenu</w:t>
         </w:r>
         <w:r>
           <w:rPr>
@@ -1452,7 +1452,7 @@
             <w:noProof/>
             <w:webHidden/>
           </w:rPr>
-          <w:instrText xml:space="preserve"> PAGEREF _Toc38474727 \h </w:instrText>
+          <w:instrText xml:space="preserve"> PAGEREF _Toc38525186 \h </w:instrText>
         </w:r>
         <w:r>
           <w:rPr>
@@ -1472,7 +1472,7 @@
             <w:noProof/>
             <w:webHidden/>
           </w:rPr>
-          <w:t>3</w:t>
+          <w:t>15</w:t>
         </w:r>
         <w:r>
           <w:rPr>
@@ -1494,7 +1494,7 @@
           <w:noProof/>
         </w:rPr>
       </w:pPr>
-      <w:hyperlink w:anchor="_Toc38474728" w:history="1">
+      <w:hyperlink w:anchor="_Toc38525187" w:history="1">
         <w:r>
           <w:rPr>
             <w:rStyle w:val="Hyperlink"/>
@@ -1521,7 +1521,7 @@
             <w:noProof/>
             <w:webHidden/>
           </w:rPr>
-          <w:instrText xml:space="preserve"> PAGEREF _Toc38474728 \h </w:instrText>
+          <w:instrText xml:space="preserve"> PAGEREF _Toc38525187 \h </w:instrText>
         </w:r>
         <w:r>
           <w:rPr>
@@ -1541,7 +1541,7 @@
             <w:noProof/>
             <w:webHidden/>
           </w:rPr>
-          <w:t>3</w:t>
+          <w:t>16</w:t>
         </w:r>
         <w:r>
           <w:rPr>
@@ -1563,7 +1563,7 @@
           <w:noProof/>
         </w:rPr>
       </w:pPr>
-      <w:hyperlink w:anchor="_Toc38474729" w:history="1">
+      <w:hyperlink w:anchor="_Toc38525188" w:history="1">
         <w:r>
           <w:rPr>
             <w:rStyle w:val="Hyperlink"/>
@@ -1590,7 +1590,7 @@
             <w:noProof/>
             <w:webHidden/>
           </w:rPr>
-          <w:instrText xml:space="preserve"> PAGEREF _Toc38474729 \h </w:instrText>
+          <w:instrText xml:space="preserve"> PAGEREF _Toc38525188 \h </w:instrText>
         </w:r>
         <w:r>
           <w:rPr>
@@ -1610,7 +1610,7 @@
             <w:noProof/>
             <w:webHidden/>
           </w:rPr>
-          <w:t>3</w:t>
+          <w:t>17</w:t>
         </w:r>
         <w:r>
           <w:rPr>
@@ -1632,7 +1632,7 @@
           <w:noProof/>
         </w:rPr>
       </w:pPr>
-      <w:hyperlink w:anchor="_Toc38474730" w:history="1">
+      <w:hyperlink w:anchor="_Toc38525189" w:history="1">
         <w:r>
           <w:rPr>
             <w:rStyle w:val="Hyperlink"/>
@@ -1659,7 +1659,7 @@
             <w:noProof/>
             <w:webHidden/>
           </w:rPr>
-          <w:instrText xml:space="preserve"> PAGEREF _Toc38474730 \h </w:instrText>
+          <w:instrText xml:space="preserve"> PAGEREF _Toc38525189 \h </w:instrText>
         </w:r>
         <w:r>
           <w:rPr>
@@ -1679,7 +1679,7 @@
             <w:noProof/>
             <w:webHidden/>
           </w:rPr>
-          <w:t>3</w:t>
+          <w:t>18</w:t>
         </w:r>
         <w:r>
           <w:rPr>
@@ -1701,7 +1701,7 @@
           <w:noProof/>
         </w:rPr>
       </w:pPr>
-      <w:hyperlink w:anchor="_Toc38474731" w:history="1">
+      <w:hyperlink w:anchor="_Toc38525190" w:history="1">
         <w:r>
           <w:rPr>
             <w:rStyle w:val="Hyperlink"/>
@@ -1728,7 +1728,7 @@
             <w:noProof/>
             <w:webHidden/>
           </w:rPr>
-          <w:instrText xml:space="preserve"> PAGEREF _Toc38474731 \h </w:instrText>
+          <w:instrText xml:space="preserve"> PAGEREF _Toc38525190 \h </w:instrText>
         </w:r>
         <w:r>
           <w:rPr>
@@ -1748,7 +1748,7 @@
             <w:noProof/>
             <w:webHidden/>
           </w:rPr>
-          <w:t>3</w:t>
+          <w:t>20</w:t>
         </w:r>
         <w:r>
           <w:rPr>
@@ -1770,7 +1770,7 @@
           <w:noProof/>
         </w:rPr>
       </w:pPr>
-      <w:hyperlink w:anchor="_Toc38474732" w:history="1">
+      <w:hyperlink w:anchor="_Toc38525191" w:history="1">
         <w:r>
           <w:rPr>
             <w:rStyle w:val="Hyperlink"/>
@@ -1797,7 +1797,7 @@
             <w:noProof/>
             <w:webHidden/>
           </w:rPr>
-          <w:instrText xml:space="preserve"> PAGEREF _Toc38474732 \h </w:instrText>
+          <w:instrText xml:space="preserve"> PAGEREF _Toc38525191 \h </w:instrText>
         </w:r>
         <w:r>
           <w:rPr>
@@ -1817,7 +1817,7 @@
             <w:noProof/>
             <w:webHidden/>
           </w:rPr>
-          <w:t>3</w:t>
+          <w:t>21</w:t>
         </w:r>
         <w:r>
           <w:rPr>
@@ -1839,7 +1839,7 @@
           <w:noProof/>
         </w:rPr>
       </w:pPr>
-      <w:hyperlink w:anchor="_Toc38474733" w:history="1">
+      <w:hyperlink w:anchor="_Toc38525192" w:history="1">
         <w:r>
           <w:rPr>
             <w:rStyle w:val="Hyperlink"/>
@@ -1866,7 +1866,7 @@
             <w:noProof/>
             <w:webHidden/>
           </w:rPr>
-          <w:instrText xml:space="preserve"> PAGEREF _Toc38474733 \h </w:instrText>
+          <w:instrText xml:space="preserve"> PAGEREF _Toc38525192 \h </w:instrText>
         </w:r>
         <w:r>
           <w:rPr>
@@ -1886,7 +1886,7 @@
             <w:noProof/>
             <w:webHidden/>
           </w:rPr>
-          <w:t>3</w:t>
+          <w:t>22</w:t>
         </w:r>
         <w:r>
           <w:rPr>
@@ -1908,7 +1908,7 @@
           <w:noProof/>
         </w:rPr>
       </w:pPr>
-      <w:hyperlink w:anchor="_Toc38474734" w:history="1">
+      <w:hyperlink w:anchor="_Toc38525193" w:history="1">
         <w:r>
           <w:rPr>
             <w:rStyle w:val="Hyperlink"/>
@@ -1935,7 +1935,7 @@
             <w:noProof/>
             <w:webHidden/>
           </w:rPr>
-          <w:instrText xml:space="preserve"> PAGEREF _Toc38474734 \h </w:instrText>
+          <w:instrText xml:space="preserve"> PAGEREF _Toc38525193 \h </w:instrText>
         </w:r>
         <w:r>
           <w:rPr>
@@ -1955,7 +1955,7 @@
             <w:noProof/>
             <w:webHidden/>
           </w:rPr>
-          <w:t>3</w:t>
+          <w:t>23</w:t>
         </w:r>
         <w:r>
           <w:rPr>
@@ -1977,7 +1977,7 @@
           <w:noProof/>
         </w:rPr>
       </w:pPr>
-      <w:hyperlink w:anchor="_Toc38474735" w:history="1">
+      <w:hyperlink w:anchor="_Toc38525194" w:history="1">
         <w:r>
           <w:rPr>
             <w:rStyle w:val="Hyperlink"/>
@@ -2004,7 +2004,7 @@
             <w:noProof/>
             <w:webHidden/>
           </w:rPr>
-          <w:instrText xml:space="preserve"> PAGEREF _Toc38474735 \h </w:instrText>
+          <w:instrText xml:space="preserve"> PAGEREF _Toc38525194 \h </w:instrText>
         </w:r>
         <w:r>
           <w:rPr>
@@ -2024,7 +2024,7 @@
             <w:noProof/>
             <w:webHidden/>
           </w:rPr>
-          <w:t>3</w:t>
+          <w:t>24</w:t>
         </w:r>
         <w:r>
           <w:rPr>
@@ -2046,7 +2046,7 @@
           <w:noProof/>
         </w:rPr>
       </w:pPr>
-      <w:hyperlink w:anchor="_Toc38474736" w:history="1">
+      <w:hyperlink w:anchor="_Toc38525195" w:history="1">
         <w:r>
           <w:rPr>
             <w:rStyle w:val="Hyperlink"/>
@@ -2073,7 +2073,7 @@
             <w:noProof/>
             <w:webHidden/>
           </w:rPr>
-          <w:instrText xml:space="preserve"> PAGEREF _Toc38474736 \h </w:instrText>
+          <w:instrText xml:space="preserve"> PAGEREF _Toc38525195 \h </w:instrText>
         </w:r>
         <w:r>
           <w:rPr>
@@ -2093,7 +2093,7 @@
             <w:noProof/>
             <w:webHidden/>
           </w:rPr>
-          <w:t>3</w:t>
+          <w:t>25</w:t>
         </w:r>
         <w:r>
           <w:rPr>
@@ -2115,7 +2115,7 @@
           <w:noProof/>
         </w:rPr>
       </w:pPr>
-      <w:hyperlink w:anchor="_Toc38474737" w:history="1">
+      <w:hyperlink w:anchor="_Toc38525196" w:history="1">
         <w:r>
           <w:rPr>
             <w:rStyle w:val="Hyperlink"/>
@@ -2142,7 +2142,7 @@
             <w:noProof/>
             <w:webHidden/>
           </w:rPr>
-          <w:instrText xml:space="preserve"> PAGEREF _Toc38474737 \h </w:instrText>
+          <w:instrText xml:space="preserve"> PAGEREF _Toc38525196 \h </w:instrText>
         </w:r>
         <w:r>
           <w:rPr>
@@ -2162,7 +2162,7 @@
             <w:noProof/>
             <w:webHidden/>
           </w:rPr>
-          <w:t>3</w:t>
+          <w:t>26</w:t>
         </w:r>
         <w:r>
           <w:rPr>
@@ -2184,7 +2184,7 @@
           <w:noProof/>
         </w:rPr>
       </w:pPr>
-      <w:hyperlink w:anchor="_Toc38474738" w:history="1">
+      <w:hyperlink w:anchor="_Toc38525197" w:history="1">
         <w:r>
           <w:rPr>
             <w:rStyle w:val="Hyperlink"/>
@@ -2211,7 +2211,7 @@
             <w:noProof/>
             <w:webHidden/>
           </w:rPr>
-          <w:instrText xml:space="preserve"> PAGEREF _Toc38474738 \h </w:instrText>
+          <w:instrText xml:space="preserve"> PAGEREF _Toc38525197 \h </w:instrText>
         </w:r>
         <w:r>
           <w:rPr>
@@ -2231,7 +2231,7 @@
             <w:noProof/>
             <w:webHidden/>
           </w:rPr>
-          <w:t>3</w:t>
+          <w:t>27</w:t>
         </w:r>
         <w:r>
           <w:rPr>
@@ -2253,7 +2253,7 @@
           <w:noProof/>
         </w:rPr>
       </w:pPr>
-      <w:hyperlink w:anchor="_Toc38474739" w:history="1">
+      <w:hyperlink w:anchor="_Toc38525198" w:history="1">
         <w:r>
           <w:rPr>
             <w:rStyle w:val="Hyperlink"/>
@@ -2280,7 +2280,7 @@
             <w:noProof/>
             <w:webHidden/>
           </w:rPr>
-          <w:instrText xml:space="preserve"> PAGEREF _Toc38474739 \h </w:instrText>
+          <w:instrText xml:space="preserve"> PAGEREF _Toc38525198 \h </w:instrText>
         </w:r>
         <w:r>
           <w:rPr>
@@ -2300,7 +2300,7 @@
             <w:noProof/>
             <w:webHidden/>
           </w:rPr>
-          <w:t>3</w:t>
+          <w:t>28</w:t>
         </w:r>
         <w:r>
           <w:rPr>
@@ -2322,7 +2322,7 @@
         <w:pStyle w:val="Heading1"/>
       </w:pPr>
       <w:bookmarkStart w:id="1" w:name="_Toc34307539"/>
-      <w:bookmarkStart w:id="2" w:name="_Toc38474711"/>
+      <w:bookmarkStart w:id="2" w:name="_Toc38525170"/>
       <w:r>
         <w:t>Revision History</w:t>
       </w:r>
@@ -3155,7 +3155,7 @@
         <w:pStyle w:val="Heading1"/>
       </w:pPr>
       <w:bookmarkStart w:id="4" w:name="_Toc34307540"/>
-      <w:bookmarkStart w:id="5" w:name="_Toc38474712"/>
+      <w:bookmarkStart w:id="5" w:name="_Toc38525171"/>
       <w:r>
         <w:lastRenderedPageBreak/>
         <w:t>Overview</w:t>
@@ -3209,7 +3209,7 @@
         <w:pStyle w:val="Heading2"/>
       </w:pPr>
       <w:bookmarkStart w:id="6" w:name="_Toc34307541"/>
-      <w:bookmarkStart w:id="7" w:name="_Toc38474713"/>
+      <w:bookmarkStart w:id="7" w:name="_Toc38525172"/>
       <w:r>
         <w:t>Dialog Module Flow</w:t>
       </w:r>
@@ -3361,7 +3361,7 @@
         <w:pStyle w:val="Heading2"/>
       </w:pPr>
       <w:bookmarkStart w:id="8" w:name="_Toc34307542"/>
-      <w:bookmarkStart w:id="9" w:name="_Toc38474714"/>
+      <w:bookmarkStart w:id="9" w:name="_Toc38525173"/>
       <w:r>
         <w:lastRenderedPageBreak/>
         <w:t xml:space="preserve">Dialog </w:t>
@@ -3918,7 +3918,7 @@
       <w:bookmarkStart w:id="11" w:name="_Global_Grammar_Properties_5"/>
       <w:bookmarkStart w:id="12" w:name="_Global_Confirmation_Loop"/>
       <w:bookmarkStart w:id="13" w:name="_Toc34307543"/>
-      <w:bookmarkStart w:id="14" w:name="_Toc38474715"/>
+      <w:bookmarkStart w:id="14" w:name="_Toc38525174"/>
       <w:bookmarkEnd w:id="11"/>
       <w:bookmarkEnd w:id="12"/>
       <w:r>
@@ -3936,10 +3936,10 @@
         <w:pStyle w:val="Heading2"/>
       </w:pPr>
       <w:bookmarkStart w:id="15" w:name="_Toc529451521"/>
-      <w:bookmarkStart w:id="16" w:name="_Toc308163202"/>
-      <w:bookmarkStart w:id="17" w:name="_Toc329098106"/>
-      <w:bookmarkStart w:id="18" w:name="_Toc34307544"/>
-      <w:bookmarkStart w:id="19" w:name="_Toc38474716"/>
+      <w:bookmarkStart w:id="16" w:name="_Toc34307544"/>
+      <w:bookmarkStart w:id="17" w:name="_Toc38525175"/>
+      <w:bookmarkStart w:id="18" w:name="_Toc308163202"/>
+      <w:bookmarkStart w:id="19" w:name="_Toc329098106"/>
       <w:r>
         <w:t xml:space="preserve">Global </w:t>
       </w:r>
@@ -3947,8 +3947,8 @@
         <w:t>Commands</w:t>
       </w:r>
       <w:bookmarkEnd w:id="15"/>
-      <w:bookmarkEnd w:id="18"/>
-      <w:bookmarkEnd w:id="19"/>
+      <w:bookmarkEnd w:id="16"/>
+      <w:bookmarkEnd w:id="17"/>
     </w:p>
     <w:tbl>
       <w:tblPr>
@@ -4449,7 +4449,7 @@
                 <w:szCs w:val="16"/>
                 <w:lang w:val="es-419"/>
               </w:rPr>
-              <w:t xml:space="preserve">&gt; operador, operadora, agente, representante, </w:t>
+              <w:t>&gt; operador, operadora, agente, representante, atenci</w:t>
             </w:r>
             <w:r>
               <w:rPr>
@@ -4458,7 +4458,7 @@
                 <w:szCs w:val="16"/>
                 <w:lang w:val="es-419"/>
               </w:rPr>
-              <w:t>atenci</w:t>
+              <w:t>ó</w:t>
             </w:r>
             <w:r>
               <w:rPr>
@@ -4467,25 +4467,7 @@
                 <w:szCs w:val="16"/>
                 <w:lang w:val="es-419"/>
               </w:rPr>
-              <w:t>ó</w:t>
-            </w:r>
-            <w:r>
-              <w:rPr>
-                <w:rFonts w:ascii="Arial" w:eastAsia="Times New Roman" w:hAnsi="Arial" w:cs="Arial"/>
-                <w:sz w:val="16"/>
-                <w:szCs w:val="16"/>
-                <w:lang w:val="es-419"/>
-              </w:rPr>
-              <w:t>n</w:t>
-            </w:r>
-            <w:r>
-              <w:rPr>
-                <w:rFonts w:ascii="Arial" w:eastAsia="Times New Roman" w:hAnsi="Arial" w:cs="Arial"/>
-                <w:sz w:val="16"/>
-                <w:szCs w:val="16"/>
-                <w:lang w:val="es-419"/>
-              </w:rPr>
-              <w:t xml:space="preserve"> al cliente</w:t>
+              <w:t>n al cliente</w:t>
             </w:r>
           </w:p>
         </w:tc>
@@ -4787,7 +4769,7 @@
         <w:pStyle w:val="Heading2"/>
       </w:pPr>
       <w:bookmarkStart w:id="21" w:name="_Toc34307545"/>
-      <w:bookmarkStart w:id="22" w:name="_Toc38474717"/>
+      <w:bookmarkStart w:id="22" w:name="_Toc38525176"/>
       <w:r>
         <w:lastRenderedPageBreak/>
         <w:t>Global Confirms</w:t>
@@ -6356,15 +6338,7 @@
                 <w:sz w:val="16"/>
                 <w:szCs w:val="16"/>
               </w:rPr>
-              <w:t>&lt;</w:t>
-            </w:r>
-            <w:r>
-              <w:rPr>
-                <w:rFonts w:ascii="Arial" w:eastAsia="Times New Roman" w:hAnsi="Arial" w:cs="Arial"/>
-                <w:sz w:val="16"/>
-                <w:szCs w:val="16"/>
-              </w:rPr>
-              <w:t>no&gt;</w:t>
+              <w:t>&lt;no&gt;</w:t>
             </w:r>
           </w:p>
           <w:p>
@@ -6926,7 +6900,7 @@
       </w:pPr>
       <w:bookmarkStart w:id="23" w:name="_Toc529451523"/>
       <w:bookmarkStart w:id="24" w:name="_Toc34307546"/>
-      <w:bookmarkStart w:id="25" w:name="_Toc38474718"/>
+      <w:bookmarkStart w:id="25" w:name="_Toc38525177"/>
       <w:r>
         <w:lastRenderedPageBreak/>
         <w:t xml:space="preserve">Global </w:t>
@@ -7124,7 +7098,7 @@
         <w:pStyle w:val="Heading1"/>
       </w:pPr>
       <w:bookmarkStart w:id="26" w:name="_Toc34307547"/>
-      <w:bookmarkStart w:id="27" w:name="_Toc38474719"/>
+      <w:bookmarkStart w:id="27" w:name="_Toc38525178"/>
       <w:r>
         <w:lastRenderedPageBreak/>
         <w:t>Dialog Modules</w:t>
@@ -7141,9 +7115,9 @@
       <w:bookmarkStart w:id="30" w:name="_2020_GetCallbackNbr"/>
       <w:bookmarkStart w:id="31" w:name="_2030_AskEmpID"/>
       <w:bookmarkStart w:id="32" w:name="_Toc34307548"/>
-      <w:bookmarkStart w:id="33" w:name="_Toc38474720"/>
-      <w:bookmarkEnd w:id="16"/>
-      <w:bookmarkEnd w:id="17"/>
+      <w:bookmarkStart w:id="33" w:name="_Toc38525179"/>
+      <w:bookmarkEnd w:id="18"/>
+      <w:bookmarkEnd w:id="19"/>
       <w:bookmarkEnd w:id="28"/>
       <w:bookmarkEnd w:id="29"/>
       <w:bookmarkEnd w:id="30"/>
@@ -9592,7 +9566,7 @@
       <w:pPr>
         <w:pStyle w:val="Heading2"/>
       </w:pPr>
-      <w:bookmarkStart w:id="35" w:name="_Toc38474721"/>
+      <w:bookmarkStart w:id="35" w:name="_Toc38525180"/>
       <w:r>
         <w:lastRenderedPageBreak/>
         <w:t>0</w:t>
@@ -10010,7 +9984,7 @@
                 <w:szCs w:val="16"/>
                 <w:lang w:val="es-419"/>
               </w:rPr>
-              <w:t xml:space="preserve">, </w:t>
+              <w:t>, conversi</w:t>
             </w:r>
             <w:r>
               <w:rPr>
@@ -10020,7 +9994,7 @@
                 <w:szCs w:val="16"/>
                 <w:lang w:val="es-419"/>
               </w:rPr>
-              <w:t>conversi</w:t>
+              <w:t>ó</w:t>
             </w:r>
             <w:r>
               <w:rPr>
@@ -10030,27 +10004,7 @@
                 <w:szCs w:val="16"/>
                 <w:lang w:val="es-419"/>
               </w:rPr>
-              <w:t>ó</w:t>
-            </w:r>
-            <w:r>
-              <w:rPr>
-                <w:rFonts w:ascii="Arial" w:eastAsia="Arial" w:hAnsi="Arial" w:cs="Arial"/>
-                <w:color w:val="0070C0"/>
-                <w:sz w:val="16"/>
-                <w:szCs w:val="16"/>
-                <w:lang w:val="es-419"/>
-              </w:rPr>
-              <w:t>n</w:t>
-            </w:r>
-            <w:r>
-              <w:rPr>
-                <w:rFonts w:ascii="Arial" w:eastAsia="Arial" w:hAnsi="Arial" w:cs="Arial"/>
-                <w:color w:val="0070C0"/>
-                <w:sz w:val="16"/>
-                <w:szCs w:val="16"/>
-                <w:lang w:val="es-419"/>
-              </w:rPr>
-              <w:t xml:space="preserve"> de puntos, </w:t>
+              <w:t xml:space="preserve">n de puntos, </w:t>
             </w:r>
             <w:proofErr w:type="spellStart"/>
             <w:r>
@@ -10216,7 +10170,7 @@
                 <w:szCs w:val="16"/>
                 <w:lang w:val="es-419"/>
               </w:rPr>
-              <w:t xml:space="preserve">, presione 1. </w:t>
+              <w:t>, presione 1. Conversi</w:t>
             </w:r>
             <w:r>
               <w:rPr>
@@ -10226,7 +10180,7 @@
                 <w:szCs w:val="16"/>
                 <w:lang w:val="es-419"/>
               </w:rPr>
-              <w:t>Conversi</w:t>
+              <w:t>ó</w:t>
             </w:r>
             <w:r>
               <w:rPr>
@@ -10236,27 +10190,7 @@
                 <w:szCs w:val="16"/>
                 <w:lang w:val="es-419"/>
               </w:rPr>
-              <w:t>ó</w:t>
-            </w:r>
-            <w:r>
-              <w:rPr>
-                <w:rFonts w:ascii="Arial" w:eastAsia="Arial" w:hAnsi="Arial" w:cs="Arial"/>
-                <w:color w:val="0070C0"/>
-                <w:sz w:val="16"/>
-                <w:szCs w:val="16"/>
-                <w:lang w:val="es-419"/>
-              </w:rPr>
-              <w:t>n</w:t>
-            </w:r>
-            <w:r>
-              <w:rPr>
-                <w:rFonts w:ascii="Arial" w:eastAsia="Arial" w:hAnsi="Arial" w:cs="Arial"/>
-                <w:color w:val="0070C0"/>
-                <w:sz w:val="16"/>
-                <w:szCs w:val="16"/>
-                <w:lang w:val="es-419"/>
-              </w:rPr>
-              <w:t xml:space="preserve"> de puntos, 2. Preguntas sobre su </w:t>
+              <w:t xml:space="preserve">n de puntos, 2. Preguntas sobre su </w:t>
             </w:r>
             <w:proofErr w:type="spellStart"/>
             <w:r>
@@ -12025,7 +11959,7 @@
         <w:pStyle w:val="Heading2"/>
       </w:pPr>
       <w:bookmarkStart w:id="36" w:name="_Toc34307550"/>
-      <w:bookmarkStart w:id="37" w:name="_Toc38474722"/>
+      <w:bookmarkStart w:id="37" w:name="_Toc38525181"/>
       <w:r>
         <w:lastRenderedPageBreak/>
         <w:t>0</w:t>
@@ -12424,7 +12358,7 @@
                 <w:szCs w:val="16"/>
                 <w:lang w:val="es-419"/>
               </w:rPr>
-              <w:t>Para comenzar, ¿</w:t>
+              <w:t>Para comenzar, ¿cu</w:t>
             </w:r>
             <w:r>
               <w:rPr>
@@ -12434,7 +12368,7 @@
                 <w:szCs w:val="16"/>
                 <w:lang w:val="es-419"/>
               </w:rPr>
-              <w:t>cu</w:t>
+              <w:t>á</w:t>
             </w:r>
             <w:r>
               <w:rPr>
@@ -12444,7 +12378,7 @@
                 <w:szCs w:val="16"/>
                 <w:lang w:val="es-419"/>
               </w:rPr>
-              <w:t>á</w:t>
+              <w:t>l es el n</w:t>
             </w:r>
             <w:r>
               <w:rPr>
@@ -12454,7 +12388,7 @@
                 <w:szCs w:val="16"/>
                 <w:lang w:val="es-419"/>
               </w:rPr>
-              <w:t>l</w:t>
+              <w:t>ú</w:t>
             </w:r>
             <w:r>
               <w:rPr>
@@ -12464,47 +12398,7 @@
                 <w:szCs w:val="16"/>
                 <w:lang w:val="es-419"/>
               </w:rPr>
-              <w:t xml:space="preserve"> es el </w:t>
-            </w:r>
-            <w:r>
-              <w:rPr>
-                <w:rFonts w:ascii="Arial" w:eastAsia="Arial" w:hAnsi="Arial" w:cs="Arial"/>
-                <w:color w:val="0070C0"/>
-                <w:sz w:val="16"/>
-                <w:szCs w:val="16"/>
-                <w:lang w:val="es-419"/>
-              </w:rPr>
-              <w:t>n</w:t>
-            </w:r>
-            <w:r>
-              <w:rPr>
-                <w:rFonts w:ascii="Arial" w:eastAsia="Arial" w:hAnsi="Arial" w:cs="Arial"/>
-                <w:color w:val="0070C0"/>
-                <w:sz w:val="16"/>
-                <w:szCs w:val="16"/>
-                <w:lang w:val="es-419"/>
-              </w:rPr>
-              <w:t>ú</w:t>
-            </w:r>
-            <w:r>
-              <w:rPr>
-                <w:rFonts w:ascii="Arial" w:eastAsia="Arial" w:hAnsi="Arial" w:cs="Arial"/>
-                <w:color w:val="0070C0"/>
-                <w:sz w:val="16"/>
-                <w:szCs w:val="16"/>
-                <w:lang w:val="es-419"/>
-              </w:rPr>
-              <w:t>mero</w:t>
-            </w:r>
-            <w:r>
-              <w:rPr>
-                <w:rFonts w:ascii="Arial" w:eastAsia="Arial" w:hAnsi="Arial" w:cs="Arial"/>
-                <w:color w:val="0070C0"/>
-                <w:sz w:val="16"/>
-                <w:szCs w:val="16"/>
-                <w:lang w:val="es-419"/>
-              </w:rPr>
-              <w:t xml:space="preserve"> de su cuenta?</w:t>
+              <w:t>mero de su cuenta?</w:t>
             </w:r>
           </w:p>
         </w:tc>
@@ -12650,7 +12544,7 @@
                 <w:szCs w:val="16"/>
                 <w:lang w:val="es-419"/>
               </w:rPr>
-              <w:t xml:space="preserve">Por favor diga o ingrese el </w:t>
+              <w:t>Por favor diga o ingrese el n</w:t>
             </w:r>
             <w:r>
               <w:rPr>
@@ -12660,7 +12554,7 @@
                 <w:szCs w:val="16"/>
                 <w:lang w:val="es-419"/>
               </w:rPr>
-              <w:t>n</w:t>
+              <w:t>ú</w:t>
             </w:r>
             <w:r>
               <w:rPr>
@@ -12670,27 +12564,7 @@
                 <w:szCs w:val="16"/>
                 <w:lang w:val="es-419"/>
               </w:rPr>
-              <w:t>ú</w:t>
-            </w:r>
-            <w:r>
-              <w:rPr>
-                <w:rFonts w:ascii="Arial" w:eastAsia="Arial" w:hAnsi="Arial" w:cs="Arial"/>
-                <w:color w:val="0070C0"/>
-                <w:sz w:val="16"/>
-                <w:szCs w:val="16"/>
-                <w:lang w:val="es-419"/>
-              </w:rPr>
-              <w:t>mero</w:t>
-            </w:r>
-            <w:r>
-              <w:rPr>
-                <w:rFonts w:ascii="Arial" w:eastAsia="Arial" w:hAnsi="Arial" w:cs="Arial"/>
-                <w:color w:val="0070C0"/>
-                <w:sz w:val="16"/>
-                <w:szCs w:val="16"/>
-                <w:lang w:val="es-419"/>
-              </w:rPr>
-              <w:t xml:space="preserve"> de cuenta.</w:t>
+              <w:t>mero de cuenta.</w:t>
             </w:r>
           </w:p>
         </w:tc>
@@ -13367,7 +13241,7 @@
                 <w:szCs w:val="16"/>
                 <w:lang w:val="es-419"/>
               </w:rPr>
-              <w:t xml:space="preserve">Mi </w:t>
+              <w:t>Mi n</w:t>
             </w:r>
             <w:r>
               <w:rPr>
@@ -13376,7 +13250,7 @@
                 <w:szCs w:val="16"/>
                 <w:lang w:val="es-419"/>
               </w:rPr>
-              <w:t>n</w:t>
+              <w:t>ú</w:t>
             </w:r>
             <w:r>
               <w:rPr>
@@ -13385,25 +13259,7 @@
                 <w:szCs w:val="16"/>
                 <w:lang w:val="es-419"/>
               </w:rPr>
-              <w:t>ú</w:t>
-            </w:r>
-            <w:r>
-              <w:rPr>
-                <w:rFonts w:ascii="Arial" w:eastAsia="Times New Roman" w:hAnsi="Arial" w:cs="Arial"/>
-                <w:sz w:val="16"/>
-                <w:szCs w:val="16"/>
-                <w:lang w:val="es-419"/>
-              </w:rPr>
-              <w:t>mero</w:t>
-            </w:r>
-            <w:r>
-              <w:rPr>
-                <w:rFonts w:ascii="Arial" w:eastAsia="Times New Roman" w:hAnsi="Arial" w:cs="Arial"/>
-                <w:sz w:val="16"/>
-                <w:szCs w:val="16"/>
-                <w:lang w:val="es-419"/>
-              </w:rPr>
-              <w:t xml:space="preserve"> es</w:t>
+              <w:t>mero es</w:t>
             </w:r>
           </w:p>
           <w:p>
@@ -14053,7 +13909,7 @@
         <w:pStyle w:val="Heading2"/>
       </w:pPr>
       <w:bookmarkStart w:id="38" w:name="_Toc34307551"/>
-      <w:bookmarkStart w:id="39" w:name="_Toc38474723"/>
+      <w:bookmarkStart w:id="39" w:name="_Toc38525182"/>
       <w:r>
         <w:lastRenderedPageBreak/>
         <w:t>0</w:t>
@@ -14685,7 +14541,7 @@
                 <w:szCs w:val="16"/>
                 <w:lang w:val="es-419"/>
               </w:rPr>
-              <w:t xml:space="preserve"> para el mes, 2 para el </w:t>
+              <w:t xml:space="preserve"> para el mes, 2 para el d</w:t>
             </w:r>
             <w:r>
               <w:rPr>
@@ -14695,7 +14551,7 @@
                 <w:szCs w:val="16"/>
                 <w:lang w:val="es-419"/>
               </w:rPr>
-              <w:t>d</w:t>
+              <w:t>í</w:t>
             </w:r>
             <w:r>
               <w:rPr>
@@ -14705,27 +14561,7 @@
                 <w:szCs w:val="16"/>
                 <w:lang w:val="es-419"/>
               </w:rPr>
-              <w:t>í</w:t>
-            </w:r>
-            <w:r>
-              <w:rPr>
-                <w:rFonts w:ascii="Arial" w:eastAsia="Arial" w:hAnsi="Arial" w:cs="Arial"/>
-                <w:color w:val="0070C0"/>
-                <w:sz w:val="16"/>
-                <w:szCs w:val="16"/>
-                <w:lang w:val="es-419"/>
-              </w:rPr>
-              <w:t>a</w:t>
-            </w:r>
-            <w:r>
-              <w:rPr>
-                <w:rFonts w:ascii="Arial" w:eastAsia="Arial" w:hAnsi="Arial" w:cs="Arial"/>
-                <w:color w:val="0070C0"/>
-                <w:sz w:val="16"/>
-                <w:szCs w:val="16"/>
-                <w:lang w:val="es-419"/>
-              </w:rPr>
-              <w:t xml:space="preserve"> y 4 para el año.</w:t>
+              <w:t>a y 4 para el año.</w:t>
             </w:r>
           </w:p>
         </w:tc>
@@ -16084,7 +15920,7 @@
         <w:pStyle w:val="Heading2"/>
       </w:pPr>
       <w:bookmarkStart w:id="40" w:name="_Toc34307552"/>
-      <w:bookmarkStart w:id="41" w:name="_Toc38474724"/>
+      <w:bookmarkStart w:id="41" w:name="_Toc38525183"/>
       <w:r>
         <w:lastRenderedPageBreak/>
         <w:t>0220_</w:t>
@@ -16504,17 +16340,7 @@
                 <w:szCs w:val="16"/>
                 <w:lang w:val="es-419"/>
               </w:rPr>
-              <w:t xml:space="preserve"> que me </w:t>
-            </w:r>
-            <w:r>
-              <w:rPr>
-                <w:rFonts w:ascii="Arial" w:eastAsia="Arial" w:hAnsi="Arial" w:cs="Arial"/>
-                <w:color w:val="0070C0"/>
-                <w:sz w:val="16"/>
-                <w:szCs w:val="16"/>
-                <w:lang w:val="es-419"/>
-              </w:rPr>
-              <w:t>provey</w:t>
+              <w:t xml:space="preserve"> que me provey</w:t>
             </w:r>
             <w:r>
               <w:rPr>
@@ -17392,7 +17218,7 @@
                 <w:szCs w:val="16"/>
                 <w:lang w:val="es-419"/>
               </w:rPr>
-              <w:t xml:space="preserve">Mi </w:t>
+              <w:t>Mi n</w:t>
             </w:r>
             <w:r>
               <w:rPr>
@@ -17401,7 +17227,7 @@
                 <w:szCs w:val="16"/>
                 <w:lang w:val="es-419"/>
               </w:rPr>
-              <w:t>n</w:t>
+              <w:t>ú</w:t>
             </w:r>
             <w:r>
               <w:rPr>
@@ -17410,27 +17236,7 @@
                 <w:szCs w:val="16"/>
                 <w:lang w:val="es-419"/>
               </w:rPr>
-              <w:t>ú</w:t>
-            </w:r>
-            <w:r>
-              <w:rPr>
-                <w:rFonts w:ascii="Arial" w:eastAsia="Times New Roman" w:hAnsi="Arial" w:cs="Arial"/>
-                <w:sz w:val="16"/>
-                <w:szCs w:val="16"/>
-                <w:lang w:val="es-419"/>
-              </w:rPr>
-              <w:t>mero</w:t>
-            </w:r>
-            <w:bookmarkStart w:id="42" w:name="_GoBack"/>
-            <w:bookmarkEnd w:id="42"/>
-            <w:r>
-              <w:rPr>
-                <w:rFonts w:ascii="Arial" w:eastAsia="Times New Roman" w:hAnsi="Arial" w:cs="Arial"/>
-                <w:sz w:val="16"/>
-                <w:szCs w:val="16"/>
-                <w:lang w:val="es-419"/>
-              </w:rPr>
-              <w:t xml:space="preserve"> es</w:t>
+              <w:t>mero es</w:t>
             </w:r>
           </w:p>
           <w:p>
@@ -18112,8 +17918,8 @@
       <w:pPr>
         <w:pStyle w:val="Heading2"/>
       </w:pPr>
-      <w:bookmarkStart w:id="43" w:name="_Toc34307553"/>
-      <w:bookmarkStart w:id="44" w:name="_Toc38474725"/>
+      <w:bookmarkStart w:id="42" w:name="_Toc34307553"/>
+      <w:bookmarkStart w:id="43" w:name="_Toc38525184"/>
       <w:r>
         <w:lastRenderedPageBreak/>
         <w:t>0</w:t>
@@ -18127,8 +17933,8 @@
       <w:r>
         <w:t>TitleSvcsMenu</w:t>
       </w:r>
+      <w:bookmarkEnd w:id="42"/>
       <w:bookmarkEnd w:id="43"/>
-      <w:bookmarkEnd w:id="44"/>
     </w:p>
     <w:tbl>
       <w:tblPr>
@@ -18684,27 +18490,7 @@
                 <w:szCs w:val="16"/>
                 <w:lang w:val="es-419"/>
               </w:rPr>
-              <w:t xml:space="preserve">Para cambio de titularidad, presione 1. Verificar el estado de </w:t>
-            </w:r>
-            <w:r>
-              <w:rPr>
-                <w:rFonts w:ascii="Arial" w:eastAsia="Arial" w:hAnsi="Arial" w:cs="Arial"/>
-                <w:color w:val="0070C0"/>
-                <w:sz w:val="16"/>
-                <w:szCs w:val="16"/>
-                <w:lang w:val="es-419"/>
-              </w:rPr>
-              <w:t>un</w:t>
-            </w:r>
-            <w:r>
-              <w:rPr>
-                <w:rFonts w:ascii="Arial" w:eastAsia="Arial" w:hAnsi="Arial" w:cs="Arial"/>
-                <w:color w:val="0070C0"/>
-                <w:sz w:val="16"/>
-                <w:szCs w:val="16"/>
-                <w:lang w:val="es-419"/>
-              </w:rPr>
-              <w:t xml:space="preserve"> cambio en progreso, 2. Hacer un pago, 3. Otra cosa, 4. Para hablar con un </w:t>
+              <w:t xml:space="preserve">Para cambio de titularidad, presione 1. Verificar el estado de un cambio en progreso, 2. Hacer un pago, 3. Otra cosa, 4. Para hablar con un </w:t>
             </w:r>
             <w:proofErr w:type="spellStart"/>
             <w:r>
@@ -20562,8 +20348,8 @@
       <w:pPr>
         <w:pStyle w:val="Heading2"/>
       </w:pPr>
-      <w:bookmarkStart w:id="45" w:name="_Toc34307554"/>
-      <w:bookmarkStart w:id="46" w:name="_Toc38474726"/>
+      <w:bookmarkStart w:id="44" w:name="_Toc34307554"/>
+      <w:bookmarkStart w:id="45" w:name="_Toc38525185"/>
       <w:r>
         <w:lastRenderedPageBreak/>
         <w:t>0310_</w:t>
@@ -20574,8 +20360,8 @@
       <w:r>
         <w:t>YN</w:t>
       </w:r>
+      <w:bookmarkEnd w:id="44"/>
       <w:bookmarkEnd w:id="45"/>
-      <w:bookmarkEnd w:id="46"/>
     </w:p>
     <w:tbl>
       <w:tblPr>
@@ -22587,14 +22373,17 @@
       <w:pPr>
         <w:pStyle w:val="Heading2"/>
       </w:pPr>
-      <w:bookmarkStart w:id="47" w:name="_Toc34307555"/>
-      <w:bookmarkStart w:id="48" w:name="_Toc38474727"/>
+      <w:bookmarkStart w:id="46" w:name="_Toc34307555"/>
+      <w:bookmarkStart w:id="47" w:name="_Toc38525186"/>
       <w:r>
         <w:lastRenderedPageBreak/>
+        <w:t>0</w:t>
+      </w:r>
+      <w:r>
         <w:t>320_ChangeMenu</w:t>
       </w:r>
+      <w:bookmarkEnd w:id="46"/>
       <w:bookmarkEnd w:id="47"/>
-      <w:bookmarkEnd w:id="48"/>
     </w:p>
     <w:tbl>
       <w:tblPr>
@@ -23877,6 +23666,14 @@
                 <w:sz w:val="16"/>
                 <w:szCs w:val="16"/>
               </w:rPr>
+              <w:t>0</w:t>
+            </w:r>
+            <w:r>
+              <w:rPr>
+                <w:rFonts w:ascii="Arial" w:eastAsia="Arial" w:hAnsi="Arial" w:cs="Arial"/>
+                <w:sz w:val="16"/>
+                <w:szCs w:val="16"/>
+              </w:rPr>
               <w:t>320a</w:t>
             </w:r>
           </w:p>
@@ -25499,8 +25296,8 @@
       <w:pPr>
         <w:pStyle w:val="Heading2"/>
       </w:pPr>
-      <w:bookmarkStart w:id="49" w:name="_Toc34307556"/>
-      <w:bookmarkStart w:id="50" w:name="_Toc38474728"/>
+      <w:bookmarkStart w:id="48" w:name="_Toc34307556"/>
+      <w:bookmarkStart w:id="49" w:name="_Toc38525187"/>
       <w:r>
         <w:lastRenderedPageBreak/>
         <w:t>0330</w:t>
@@ -25508,8 +25305,8 @@
       <w:r>
         <w:t>_InstrLtrYN</w:t>
       </w:r>
+      <w:bookmarkEnd w:id="48"/>
       <w:bookmarkEnd w:id="49"/>
-      <w:bookmarkEnd w:id="50"/>
     </w:p>
     <w:tbl>
       <w:tblPr>
@@ -27412,14 +27209,14 @@
       <w:pPr>
         <w:pStyle w:val="Heading2"/>
       </w:pPr>
-      <w:bookmarkStart w:id="51" w:name="_Toc34307557"/>
-      <w:bookmarkStart w:id="52" w:name="_Toc38474729"/>
+      <w:bookmarkStart w:id="50" w:name="_Toc34307557"/>
+      <w:bookmarkStart w:id="51" w:name="_Toc38525188"/>
       <w:r>
         <w:lastRenderedPageBreak/>
         <w:t>0400_FinSvcsMenu</w:t>
       </w:r>
+      <w:bookmarkEnd w:id="50"/>
       <w:bookmarkEnd w:id="51"/>
-      <w:bookmarkEnd w:id="52"/>
     </w:p>
     <w:tbl>
       <w:tblPr>
@@ -28019,7 +27816,7 @@
                 <w:szCs w:val="16"/>
                 <w:lang w:val="es-419"/>
               </w:rPr>
-              <w:t xml:space="preserve"> el estado de su cuenta, 2. Solicitar un documento, 3. </w:t>
+              <w:t xml:space="preserve"> el estado de su cuenta, 2. Solicitar un documento, 3. M</w:t>
             </w:r>
             <w:r>
               <w:rPr>
@@ -28029,7 +27826,7 @@
                 <w:szCs w:val="16"/>
                 <w:lang w:val="es-419"/>
               </w:rPr>
-              <w:t>M</w:t>
+              <w:t>á</w:t>
             </w:r>
             <w:r>
               <w:rPr>
@@ -28039,37 +27836,7 @@
                 <w:szCs w:val="16"/>
                 <w:lang w:val="es-419"/>
               </w:rPr>
-              <w:t>á</w:t>
-            </w:r>
-            <w:r>
-              <w:rPr>
-                <w:rFonts w:ascii="Arial" w:eastAsia="Arial" w:hAnsi="Arial" w:cs="Arial"/>
-                <w:color w:val="0070C0"/>
-                <w:sz w:val="16"/>
-                <w:szCs w:val="16"/>
-                <w:lang w:val="es-419"/>
-              </w:rPr>
-              <w:t>s</w:t>
-            </w:r>
-            <w:r>
-              <w:rPr>
-                <w:rFonts w:ascii="Arial" w:eastAsia="Arial" w:hAnsi="Arial" w:cs="Arial"/>
-                <w:color w:val="0070C0"/>
-                <w:sz w:val="16"/>
-                <w:szCs w:val="16"/>
-                <w:lang w:val="es-419"/>
-              </w:rPr>
-              <w:t xml:space="preserve"> opciones, 4. Para hablar con un agente, </w:t>
-            </w:r>
-            <w:r>
-              <w:rPr>
-                <w:rFonts w:ascii="Arial" w:eastAsia="Arial" w:hAnsi="Arial" w:cs="Arial"/>
-                <w:color w:val="0070C0"/>
-                <w:sz w:val="16"/>
-                <w:szCs w:val="16"/>
-                <w:lang w:val="es-419"/>
-              </w:rPr>
-              <w:t>presion</w:t>
+              <w:t>s opciones, 4. Para hablar con un agente, presion</w:t>
             </w:r>
             <w:r>
               <w:rPr>
@@ -29355,15 +29122,7 @@
                 <w:sz w:val="16"/>
                 <w:szCs w:val="16"/>
               </w:rPr>
-              <w:t>s</w:t>
-            </w:r>
-            <w:r>
-              <w:rPr>
-                <w:rFonts w:ascii="Arial" w:hAnsi="Arial" w:cs="Arial"/>
-                <w:sz w:val="16"/>
-                <w:szCs w:val="16"/>
-              </w:rPr>
-              <w:t xml:space="preserve"> </w:t>
+              <w:t xml:space="preserve">s </w:t>
             </w:r>
             <w:proofErr w:type="spellStart"/>
             <w:r>
@@ -30004,8 +29763,8 @@
       <w:pPr>
         <w:pStyle w:val="Heading2"/>
       </w:pPr>
-      <w:bookmarkStart w:id="53" w:name="_Toc34307558"/>
-      <w:bookmarkStart w:id="54" w:name="_Toc38474730"/>
+      <w:bookmarkStart w:id="52" w:name="_Toc34307558"/>
+      <w:bookmarkStart w:id="53" w:name="_Toc38525189"/>
       <w:r>
         <w:t>04</w:t>
       </w:r>
@@ -30018,8 +29777,8 @@
       <w:r>
         <w:t>HWSE</w:t>
       </w:r>
+      <w:bookmarkEnd w:id="52"/>
       <w:bookmarkEnd w:id="53"/>
-      <w:bookmarkEnd w:id="54"/>
     </w:p>
     <w:tbl>
       <w:tblPr>
@@ -30480,7 +30239,7 @@
                 <w:szCs w:val="16"/>
                 <w:lang w:val="es-419"/>
               </w:rPr>
-              <w:t>n</w:t>
+              <w:t>n de transferencia electr</w:t>
             </w:r>
             <w:r>
               <w:rPr>
@@ -30490,7 +30249,7 @@
                 <w:szCs w:val="16"/>
                 <w:lang w:val="es-419"/>
               </w:rPr>
-              <w:t xml:space="preserve"> de transferencia </w:t>
+              <w:t>ó</w:t>
             </w:r>
             <w:r>
               <w:rPr>
@@ -30500,37 +30259,7 @@
                 <w:szCs w:val="16"/>
                 <w:lang w:val="es-419"/>
               </w:rPr>
-              <w:t>electr</w:t>
-            </w:r>
-            <w:r>
-              <w:rPr>
-                <w:rFonts w:ascii="Arial" w:eastAsia="Arial" w:hAnsi="Arial" w:cs="Arial"/>
-                <w:color w:val="0070C0"/>
-                <w:sz w:val="16"/>
-                <w:szCs w:val="16"/>
-                <w:lang w:val="es-419"/>
-              </w:rPr>
-              <w:t>ó</w:t>
-            </w:r>
-            <w:r>
-              <w:rPr>
-                <w:rFonts w:ascii="Arial" w:eastAsia="Arial" w:hAnsi="Arial" w:cs="Arial"/>
-                <w:color w:val="0070C0"/>
-                <w:sz w:val="16"/>
-                <w:szCs w:val="16"/>
-                <w:lang w:val="es-419"/>
-              </w:rPr>
-              <w:t>nica</w:t>
-            </w:r>
-            <w:r>
-              <w:rPr>
-                <w:rFonts w:ascii="Arial" w:eastAsia="Arial" w:hAnsi="Arial" w:cs="Arial"/>
-                <w:color w:val="0070C0"/>
-                <w:sz w:val="16"/>
-                <w:szCs w:val="16"/>
-                <w:lang w:val="es-419"/>
-              </w:rPr>
-              <w:t xml:space="preserve">, preguntas de pago inicial, </w:t>
+              <w:t xml:space="preserve">nica, preguntas de pago inicial, </w:t>
             </w:r>
             <w:proofErr w:type="gramStart"/>
             <w:r>
@@ -30754,7 +30483,7 @@
                 <w:szCs w:val="16"/>
                 <w:lang w:val="es-419"/>
               </w:rPr>
-              <w:t xml:space="preserve"> postal de pago, 2, </w:t>
+              <w:t xml:space="preserve"> postal de pago, 2, informaci</w:t>
             </w:r>
             <w:r>
               <w:rPr>
@@ -30764,7 +30493,7 @@
                 <w:szCs w:val="16"/>
                 <w:lang w:val="es-419"/>
               </w:rPr>
-              <w:t>informaci</w:t>
+              <w:t>ó</w:t>
             </w:r>
             <w:r>
               <w:rPr>
@@ -30774,27 +30503,7 @@
                 <w:szCs w:val="16"/>
                 <w:lang w:val="es-419"/>
               </w:rPr>
-              <w:t>ó</w:t>
-            </w:r>
-            <w:r>
-              <w:rPr>
-                <w:rFonts w:ascii="Arial" w:eastAsia="Arial" w:hAnsi="Arial" w:cs="Arial"/>
-                <w:color w:val="0070C0"/>
-                <w:sz w:val="16"/>
-                <w:szCs w:val="16"/>
-                <w:lang w:val="es-419"/>
-              </w:rPr>
-              <w:t>n</w:t>
-            </w:r>
-            <w:r>
-              <w:rPr>
-                <w:rFonts w:ascii="Arial" w:eastAsia="Arial" w:hAnsi="Arial" w:cs="Arial"/>
-                <w:color w:val="0070C0"/>
-                <w:sz w:val="16"/>
-                <w:szCs w:val="16"/>
-                <w:lang w:val="es-419"/>
-              </w:rPr>
-              <w:t xml:space="preserve"> de transferencia </w:t>
+              <w:t xml:space="preserve">n de transferencia </w:t>
             </w:r>
             <w:proofErr w:type="spellStart"/>
             <w:r>
@@ -31507,6 +31216,14 @@
                 <w:sz w:val="16"/>
                 <w:szCs w:val="16"/>
               </w:rPr>
+              <w:t>0</w:t>
+            </w:r>
+            <w:r>
+              <w:rPr>
+                <w:rFonts w:ascii="Arial" w:eastAsia="Arial" w:hAnsi="Arial" w:cs="Arial"/>
+                <w:sz w:val="16"/>
+                <w:szCs w:val="16"/>
+              </w:rPr>
               <w:t>405a.wav</w:t>
             </w:r>
           </w:p>
@@ -31785,6 +31502,14 @@
                 <w:sz w:val="16"/>
                 <w:szCs w:val="16"/>
               </w:rPr>
+              <w:t>0</w:t>
+            </w:r>
+            <w:r>
+              <w:rPr>
+                <w:rFonts w:ascii="Arial" w:eastAsia="Arial" w:hAnsi="Arial" w:cs="Arial"/>
+                <w:sz w:val="16"/>
+                <w:szCs w:val="16"/>
+              </w:rPr>
               <w:t>405b.wav</w:t>
             </w:r>
           </w:p>
@@ -32014,6 +31739,15 @@
                 <w:szCs w:val="16"/>
                 <w:lang w:val="es-419"/>
               </w:rPr>
+              <w:t>0</w:t>
+            </w:r>
+            <w:r>
+              <w:rPr>
+                <w:rFonts w:ascii="Arial" w:hAnsi="Arial" w:cs="Arial"/>
+                <w:sz w:val="16"/>
+                <w:szCs w:val="16"/>
+                <w:lang w:val="es-419"/>
+              </w:rPr>
               <w:t>405c.wav</w:t>
             </w:r>
           </w:p>
@@ -32313,6 +32047,14 @@
                 <w:szCs w:val="16"/>
               </w:rPr>
             </w:pPr>
+            <w:r>
+              <w:rPr>
+                <w:rFonts w:ascii="Arial" w:eastAsia="Arial" w:hAnsi="Arial" w:cs="Arial"/>
+                <w:sz w:val="16"/>
+                <w:szCs w:val="16"/>
+              </w:rPr>
+              <w:t>0</w:t>
+            </w:r>
             <w:r>
               <w:rPr>
                 <w:rFonts w:ascii="Arial" w:eastAsia="Arial" w:hAnsi="Arial" w:cs="Arial"/>
@@ -32819,15 +32561,15 @@
       <w:pPr>
         <w:pStyle w:val="Heading2"/>
       </w:pPr>
-      <w:bookmarkStart w:id="55" w:name="_Toc34307559"/>
+      <w:bookmarkStart w:id="54" w:name="_Toc34307559"/>
+      <w:bookmarkStart w:id="55" w:name="_Toc38525190"/>
       <w:bookmarkStart w:id="56" w:name="_Toc34307560"/>
-      <w:bookmarkStart w:id="57" w:name="_Toc38474731"/>
       <w:r>
         <w:lastRenderedPageBreak/>
         <w:t>0450_MakePaymentYN</w:t>
       </w:r>
+      <w:bookmarkEnd w:id="54"/>
       <w:bookmarkEnd w:id="55"/>
-      <w:bookmarkEnd w:id="57"/>
     </w:p>
     <w:tbl>
       <w:tblPr>
@@ -33895,6 +33637,16 @@
                 <w:sz w:val="16"/>
                 <w:szCs w:val="16"/>
               </w:rPr>
+              <w:t>0</w:t>
+            </w:r>
+            <w:bookmarkStart w:id="57" w:name="_GoBack"/>
+            <w:bookmarkEnd w:id="57"/>
+            <w:r>
+              <w:rPr>
+                <w:rFonts w:ascii="Arial" w:hAnsi="Arial" w:cs="Arial"/>
+                <w:sz w:val="16"/>
+                <w:szCs w:val="16"/>
+              </w:rPr>
               <w:t>450AssessmentBalance.wav</w:t>
             </w:r>
           </w:p>
@@ -35522,7 +35274,7 @@
         <w:pStyle w:val="Heading2"/>
         <w:jc w:val="both"/>
       </w:pPr>
-      <w:bookmarkStart w:id="58" w:name="_Toc38474732"/>
+      <w:bookmarkStart w:id="58" w:name="_Toc38525191"/>
       <w:r>
         <w:t>0470_</w:t>
       </w:r>
@@ -35934,7 +35686,7 @@
                 <w:szCs w:val="16"/>
                 <w:lang w:val="es-419"/>
               </w:rPr>
-              <w:t xml:space="preserve">Elija el documento, puede decir cotización de pago total, </w:t>
+              <w:t>Elija el documento, puede decir cotización de pago total, res</w:t>
             </w:r>
             <w:r>
               <w:rPr>
@@ -35944,7 +35696,7 @@
                 <w:szCs w:val="16"/>
                 <w:lang w:val="es-419"/>
               </w:rPr>
-              <w:t>res</w:t>
+              <w:t>ú</w:t>
             </w:r>
             <w:r>
               <w:rPr>
@@ -35954,7 +35706,7 @@
                 <w:szCs w:val="16"/>
                 <w:lang w:val="es-419"/>
               </w:rPr>
-              <w:t>ú</w:t>
+              <w:t>menes, carta de cancelaci</w:t>
             </w:r>
             <w:r>
               <w:rPr>
@@ -35964,7 +35716,7 @@
                 <w:szCs w:val="16"/>
                 <w:lang w:val="es-419"/>
               </w:rPr>
-              <w:t>menes</w:t>
+              <w:t>ó</w:t>
             </w:r>
             <w:r>
               <w:rPr>
@@ -35974,47 +35726,7 @@
                 <w:szCs w:val="16"/>
                 <w:lang w:val="es-419"/>
               </w:rPr>
-              <w:t xml:space="preserve">, carta de </w:t>
-            </w:r>
-            <w:r>
-              <w:rPr>
-                <w:rFonts w:ascii="Arial" w:hAnsi="Arial" w:cs="Arial"/>
-                <w:color w:val="0070C0"/>
-                <w:sz w:val="16"/>
-                <w:szCs w:val="16"/>
-                <w:lang w:val="es-419"/>
-              </w:rPr>
-              <w:t>cancelaci</w:t>
-            </w:r>
-            <w:r>
-              <w:rPr>
-                <w:rFonts w:ascii="Arial" w:hAnsi="Arial" w:cs="Arial"/>
-                <w:color w:val="0070C0"/>
-                <w:sz w:val="16"/>
-                <w:szCs w:val="16"/>
-                <w:lang w:val="es-419"/>
-              </w:rPr>
-              <w:t>ó</w:t>
-            </w:r>
-            <w:r>
-              <w:rPr>
-                <w:rFonts w:ascii="Arial" w:hAnsi="Arial" w:cs="Arial"/>
-                <w:color w:val="0070C0"/>
-                <w:sz w:val="16"/>
-                <w:szCs w:val="16"/>
-                <w:lang w:val="es-419"/>
-              </w:rPr>
-              <w:t>n</w:t>
-            </w:r>
-            <w:r>
-              <w:rPr>
-                <w:rFonts w:ascii="Arial" w:hAnsi="Arial" w:cs="Arial"/>
-                <w:color w:val="0070C0"/>
-                <w:sz w:val="16"/>
-                <w:szCs w:val="16"/>
-                <w:lang w:val="es-419"/>
-              </w:rPr>
-              <w:t xml:space="preserve"> o documentos impositivos</w:t>
+              <w:t>n o documentos impositivos</w:t>
             </w:r>
             <w:r>
               <w:rPr>
@@ -36183,7 +35895,7 @@
                 <w:szCs w:val="16"/>
                 <w:lang w:val="es-419"/>
               </w:rPr>
-              <w:t xml:space="preserve"> de pago total, presione 1. </w:t>
+              <w:t xml:space="preserve"> de pago total, presione 1. Res</w:t>
             </w:r>
             <w:r>
               <w:rPr>
@@ -36193,7 +35905,7 @@
                 <w:szCs w:val="16"/>
                 <w:lang w:val="es-419"/>
               </w:rPr>
-              <w:t>Res</w:t>
+              <w:t>ú</w:t>
             </w:r>
             <w:r>
               <w:rPr>
@@ -36203,7 +35915,7 @@
                 <w:szCs w:val="16"/>
                 <w:lang w:val="es-419"/>
               </w:rPr>
-              <w:t>ú</w:t>
+              <w:t>menes, 2. Carta de cancelaci</w:t>
             </w:r>
             <w:r>
               <w:rPr>
@@ -36213,7 +35925,7 @@
                 <w:szCs w:val="16"/>
                 <w:lang w:val="es-419"/>
               </w:rPr>
-              <w:t>menes</w:t>
+              <w:t>ó</w:t>
             </w:r>
             <w:r>
               <w:rPr>
@@ -36223,47 +35935,7 @@
                 <w:szCs w:val="16"/>
                 <w:lang w:val="es-419"/>
               </w:rPr>
-              <w:t xml:space="preserve">, 2. Carta de </w:t>
-            </w:r>
-            <w:r>
-              <w:rPr>
-                <w:rFonts w:ascii="Arial" w:hAnsi="Arial" w:cs="Arial"/>
-                <w:color w:val="0070C0"/>
-                <w:sz w:val="16"/>
-                <w:szCs w:val="16"/>
-                <w:lang w:val="es-419"/>
-              </w:rPr>
-              <w:t>cancelaci</w:t>
-            </w:r>
-            <w:r>
-              <w:rPr>
-                <w:rFonts w:ascii="Arial" w:hAnsi="Arial" w:cs="Arial"/>
-                <w:color w:val="0070C0"/>
-                <w:sz w:val="16"/>
-                <w:szCs w:val="16"/>
-                <w:lang w:val="es-419"/>
-              </w:rPr>
-              <w:t>ó</w:t>
-            </w:r>
-            <w:r>
-              <w:rPr>
-                <w:rFonts w:ascii="Arial" w:hAnsi="Arial" w:cs="Arial"/>
-                <w:color w:val="0070C0"/>
-                <w:sz w:val="16"/>
-                <w:szCs w:val="16"/>
-                <w:lang w:val="es-419"/>
-              </w:rPr>
-              <w:t>n</w:t>
-            </w:r>
-            <w:r>
-              <w:rPr>
-                <w:rFonts w:ascii="Arial" w:hAnsi="Arial" w:cs="Arial"/>
-                <w:color w:val="0070C0"/>
-                <w:sz w:val="16"/>
-                <w:szCs w:val="16"/>
-                <w:lang w:val="es-419"/>
-              </w:rPr>
-              <w:t xml:space="preserve">, 3. Documentos impositivos, 4. </w:t>
+              <w:t xml:space="preserve">n, 3. Documentos impositivos, 4. </w:t>
             </w:r>
             <w:r>
               <w:rPr>
@@ -36993,16 +36665,7 @@
                 <w:szCs w:val="16"/>
                 <w:lang w:val="es-419"/>
               </w:rPr>
-              <w:t>n</w:t>
-            </w:r>
-            <w:r>
-              <w:rPr>
-                <w:rFonts w:ascii="Arial" w:hAnsi="Arial" w:cs="Arial"/>
-                <w:sz w:val="16"/>
-                <w:szCs w:val="16"/>
-                <w:lang w:val="es-419"/>
-              </w:rPr>
-              <w:t xml:space="preserve"> pago total,</w:t>
+              <w:t>n pago total,</w:t>
             </w:r>
           </w:p>
           <w:p>
@@ -37306,7 +36969,7 @@
                 <w:lang w:val="es-419"/>
               </w:rPr>
               <w:br/>
-              <w:t xml:space="preserve">Carta de </w:t>
+              <w:t>Carta de cancelaci</w:t>
             </w:r>
             <w:r>
               <w:rPr>
@@ -37315,7 +36978,7 @@
                 <w:szCs w:val="16"/>
                 <w:lang w:val="es-419"/>
               </w:rPr>
-              <w:t>cancelaci</w:t>
+              <w:t>ó</w:t>
             </w:r>
             <w:r>
               <w:rPr>
@@ -37324,7 +36987,7 @@
                 <w:szCs w:val="16"/>
                 <w:lang w:val="es-419"/>
               </w:rPr>
-              <w:t>ó</w:t>
+              <w:t>n,</w:t>
             </w:r>
             <w:r>
               <w:rPr>
@@ -37333,35 +36996,8 @@
                 <w:szCs w:val="16"/>
                 <w:lang w:val="es-419"/>
               </w:rPr>
-              <w:t>n</w:t>
-            </w:r>
-            <w:r>
-              <w:rPr>
-                <w:rFonts w:ascii="Arial" w:hAnsi="Arial" w:cs="Arial"/>
-                <w:sz w:val="16"/>
-                <w:szCs w:val="16"/>
-                <w:lang w:val="es-419"/>
-              </w:rPr>
-              <w:t>,</w:t>
-            </w:r>
-            <w:r>
-              <w:rPr>
-                <w:rFonts w:ascii="Arial" w:hAnsi="Arial" w:cs="Arial"/>
-                <w:sz w:val="16"/>
-                <w:szCs w:val="16"/>
-                <w:lang w:val="es-419"/>
-              </w:rPr>
               <w:br/>
-              <w:t xml:space="preserve">Nota de </w:t>
-            </w:r>
-            <w:r>
-              <w:rPr>
-                <w:rFonts w:ascii="Arial" w:hAnsi="Arial" w:cs="Arial"/>
-                <w:sz w:val="16"/>
-                <w:szCs w:val="16"/>
-                <w:lang w:val="es-419"/>
-              </w:rPr>
-              <w:t>cancelaci</w:t>
+              <w:t>Nota de cancelaci</w:t>
             </w:r>
             <w:r>
               <w:rPr>
@@ -38187,7 +37823,7 @@
         <w:jc w:val="both"/>
       </w:pPr>
       <w:bookmarkStart w:id="59" w:name="_Toc34307561"/>
-      <w:bookmarkStart w:id="60" w:name="_Toc38474733"/>
+      <w:bookmarkStart w:id="60" w:name="_Toc38525192"/>
       <w:r>
         <w:t>04</w:t>
       </w:r>
@@ -40104,7 +39740,7 @@
         <w:pStyle w:val="Heading2"/>
       </w:pPr>
       <w:bookmarkStart w:id="61" w:name="_Toc34307562"/>
-      <w:bookmarkStart w:id="62" w:name="_Toc38474734"/>
+      <w:bookmarkStart w:id="62" w:name="_Toc38525193"/>
       <w:r>
         <w:t>04</w:t>
       </w:r>
@@ -42069,7 +41705,7 @@
         <w:pStyle w:val="Heading2"/>
       </w:pPr>
       <w:bookmarkStart w:id="63" w:name="_Toc34307563"/>
-      <w:bookmarkStart w:id="64" w:name="_Toc38474735"/>
+      <w:bookmarkStart w:id="64" w:name="_Toc38525194"/>
       <w:r>
         <w:t>0485 _</w:t>
       </w:r>
@@ -44009,7 +43645,7 @@
         <w:pStyle w:val="Heading2"/>
       </w:pPr>
       <w:bookmarkStart w:id="65" w:name="_Toc34307564"/>
-      <w:bookmarkStart w:id="66" w:name="_Toc38474736"/>
+      <w:bookmarkStart w:id="66" w:name="_Toc38525195"/>
       <w:r>
         <w:t>04</w:t>
       </w:r>
@@ -45903,7 +45539,7 @@
         <w:pStyle w:val="Heading2"/>
       </w:pPr>
       <w:bookmarkStart w:id="67" w:name="_Toc34307565"/>
-      <w:bookmarkStart w:id="68" w:name="_Toc38474737"/>
+      <w:bookmarkStart w:id="68" w:name="_Toc38525196"/>
       <w:r>
         <w:t>0500_PayInFullYN</w:t>
       </w:r>
@@ -47809,7 +47445,7 @@
         <w:pStyle w:val="Heading2"/>
       </w:pPr>
       <w:bookmarkStart w:id="69" w:name="_Toc34307566"/>
-      <w:bookmarkStart w:id="70" w:name="_Toc38474738"/>
+      <w:bookmarkStart w:id="70" w:name="_Toc38525197"/>
       <w:r>
         <w:t>0920_WrapMenu</w:t>
       </w:r>
@@ -49664,7 +49300,7 @@
         <w:pStyle w:val="Heading2"/>
       </w:pPr>
       <w:bookmarkStart w:id="71" w:name="_Toc34307567"/>
-      <w:bookmarkStart w:id="72" w:name="_Toc38474739"/>
+      <w:bookmarkStart w:id="72" w:name="_Toc38525198"/>
       <w:r>
         <w:t>0</w:t>
       </w:r>
@@ -51610,7 +51246,7 @@
         <w:sz w:val="16"/>
         <w:szCs w:val="16"/>
       </w:rPr>
-      <w:t>4/22/20</w:t>
+      <w:t>4/23/20</w:t>
     </w:r>
     <w:r>
       <w:rPr>
@@ -51653,7 +51289,7 @@
         <w:sz w:val="16"/>
         <w:szCs w:val="16"/>
       </w:rPr>
-      <w:t>7:05 PM</w:t>
+      <w:t>9:30 AM</w:t>
     </w:r>
     <w:r>
       <w:rPr>
@@ -54665,7 +54301,7 @@
 </file>
 
 <file path=customXml/itemProps4.xml><?xml version="1.0" encoding="utf-8"?>
-<ds:datastoreItem xmlns:ds="http://schemas.openxmlformats.org/officeDocument/2006/customXml" ds:itemID="{A01454C8-97D0-49FC-9FA2-BC3000E0893D}">
+<ds:datastoreItem xmlns:ds="http://schemas.openxmlformats.org/officeDocument/2006/customXml" ds:itemID="{11FB1967-EC60-4B36-A2FE-5EF2A6EE7062}">
   <ds:schemaRefs>
     <ds:schemaRef ds:uri="http://schemas.openxmlformats.org/officeDocument/2006/bibliography"/>
   </ds:schemaRefs>

</xml_diff>